<commit_message>
add sites pleatsmama, vegantiger, notours
</commit_message>
<xml_diff>
--- a/스크래핑_목록.docx
+++ b/스크래핑_목록.docx
@@ -1,6 +1,6 @@
 
 <file path=word/document.xml><?xml version="1.0" encoding="utf-8"?>
-<w:document xmlns:wpc="http://schemas.microsoft.com/office/word/2010/wordprocessingCanvas" xmlns:cx="http://schemas.microsoft.com/office/drawing/2014/chartex" xmlns:cx1="http://schemas.microsoft.com/office/drawing/2015/9/8/chartex" xmlns:cx2="http://schemas.microsoft.com/office/drawing/2015/10/21/chartex" xmlns:cx3="http://schemas.microsoft.com/office/drawing/2016/5/9/chartex" xmlns:cx4="http://schemas.microsoft.com/office/drawing/2016/5/10/chartex" xmlns:cx5="http://schemas.microsoft.com/office/drawing/2016/5/11/chartex" xmlns:cx6="http://schemas.microsoft.com/office/drawing/2016/5/12/chartex" xmlns:cx7="http://schemas.microsoft.com/office/drawing/2016/5/13/chartex" xmlns:cx8="http://schemas.microsoft.com/office/drawing/2016/5/14/chartex" xmlns:mc="http://schemas.openxmlformats.org/markup-compatibility/2006" xmlns:aink="http://schemas.microsoft.com/office/drawing/2016/ink" xmlns:am3d="http://schemas.microsoft.com/office/drawing/2017/model3d" xmlns:o="urn:schemas-microsoft-com:office:office" xmlns:r="http://schemas.openxmlformats.org/officeDocument/2006/relationships" xmlns:m="http://schemas.openxmlformats.org/officeDocument/2006/math" xmlns:v="urn:schemas-microsoft-com:vml" xmlns:wp14="http://schemas.microsoft.com/office/word/2010/wordprocessingDrawing" xmlns:wp="http://schemas.openxmlformats.org/drawingml/2006/wordprocessingDrawing" xmlns:w10="urn:schemas-microsoft-com:office:word" xmlns:w="http://schemas.openxmlformats.org/wordprocessingml/2006/main" xmlns:w14="http://schemas.microsoft.com/office/word/2010/wordml" xmlns:w15="http://schemas.microsoft.com/office/word/2012/wordml" xmlns:w16cex="http://schemas.microsoft.com/office/word/2018/wordml/cex" xmlns:w16cid="http://schemas.microsoft.com/office/word/2016/wordml/cid" xmlns:w16="http://schemas.microsoft.com/office/word/2018/wordml" xmlns:w16sdtdh="http://schemas.microsoft.com/office/word/2020/wordml/sdtdatahash" xmlns:w16se="http://schemas.microsoft.com/office/word/2015/wordml/symex" xmlns:wpg="http://schemas.microsoft.com/office/word/2010/wordprocessingGroup" xmlns:wpi="http://schemas.microsoft.com/office/word/2010/wordprocessingInk" xmlns:wne="http://schemas.microsoft.com/office/word/2006/wordml" xmlns:wps="http://schemas.microsoft.com/office/word/2010/wordprocessingShape" mc:Ignorable="w14 w15 w16se w16cid w16 w16cex w16sdtdh wp14">
+<w:document xmlns:wpc="http://schemas.microsoft.com/office/word/2010/wordprocessingCanvas" xmlns:cx="http://schemas.microsoft.com/office/drawing/2014/chartex" xmlns:mc="http://schemas.openxmlformats.org/markup-compatibility/2006" xmlns:o="urn:schemas-microsoft-com:office:office" xmlns:r="http://schemas.openxmlformats.org/officeDocument/2006/relationships" xmlns:m="http://schemas.openxmlformats.org/officeDocument/2006/math" xmlns:v="urn:schemas-microsoft-com:vml" xmlns:wp14="http://schemas.microsoft.com/office/word/2010/wordprocessingDrawing" xmlns:wp="http://schemas.openxmlformats.org/drawingml/2006/wordprocessingDrawing" xmlns:w10="urn:schemas-microsoft-com:office:word" xmlns:w="http://schemas.openxmlformats.org/wordprocessingml/2006/main" xmlns:w14="http://schemas.microsoft.com/office/word/2010/wordml" xmlns:w15="http://schemas.microsoft.com/office/word/2012/wordml" xmlns:w16se="http://schemas.microsoft.com/office/word/2015/wordml/symex" xmlns:wpg="http://schemas.microsoft.com/office/word/2010/wordprocessingGroup" xmlns:wpi="http://schemas.microsoft.com/office/word/2010/wordprocessingInk" xmlns:wne="http://schemas.microsoft.com/office/word/2006/wordml" xmlns:wps="http://schemas.microsoft.com/office/word/2010/wordprocessingShape" mc:Ignorable="w14 w15 w16se wp14">
   <w:body>
     <w:p>
       <w:pPr>
@@ -12,7 +12,21 @@
         <w:rPr>
           <w:strike/>
         </w:rPr>
-        <w:t xml:space="preserve">1. 프라이탁 </w:t>
+        <w:t xml:space="preserve">1. </w:t>
+      </w:r>
+      <w:proofErr w:type="spellStart"/>
+      <w:r>
+        <w:rPr>
+          <w:strike/>
+        </w:rPr>
+        <w:t>프라이탁</w:t>
+      </w:r>
+      <w:proofErr w:type="spellEnd"/>
+      <w:r>
+        <w:rPr>
+          <w:strike/>
+        </w:rPr>
+        <w:t xml:space="preserve"> </w:t>
       </w:r>
     </w:p>
     <w:p>
@@ -25,7 +39,21 @@
         <w:rPr>
           <w:strike/>
         </w:rPr>
-        <w:t xml:space="preserve"> 내용 : 가방</w:t>
+        <w:t xml:space="preserve"> </w:t>
+      </w:r>
+      <w:proofErr w:type="gramStart"/>
+      <w:r>
+        <w:rPr>
+          <w:strike/>
+        </w:rPr>
+        <w:t>내용 :</w:t>
+      </w:r>
+      <w:proofErr w:type="gramEnd"/>
+      <w:r>
+        <w:rPr>
+          <w:strike/>
+        </w:rPr>
+        <w:t xml:space="preserve"> 가방</w:t>
       </w:r>
     </w:p>
     <w:p>
@@ -38,7 +66,21 @@
         <w:rPr>
           <w:strike/>
         </w:rPr>
-        <w:t xml:space="preserve"> 링크 : </w:t>
+        <w:t xml:space="preserve"> </w:t>
+      </w:r>
+      <w:proofErr w:type="gramStart"/>
+      <w:r>
+        <w:rPr>
+          <w:strike/>
+        </w:rPr>
+        <w:t>링크 :</w:t>
+      </w:r>
+      <w:proofErr w:type="gramEnd"/>
+      <w:r>
+        <w:rPr>
+          <w:strike/>
+        </w:rPr>
+        <w:t xml:space="preserve"> </w:t>
       </w:r>
       <w:hyperlink r:id="rId4" w:history="1">
         <w:r>
@@ -51,9 +93,15 @@
       </w:hyperlink>
     </w:p>
     <w:p>
-      <w:r>
-        <w:t xml:space="preserve">Ip </w:t>
-      </w:r>
+      <w:proofErr w:type="spellStart"/>
+      <w:r>
+        <w:t>Ip</w:t>
+      </w:r>
+      <w:proofErr w:type="spellEnd"/>
+      <w:r>
+        <w:t xml:space="preserve"> </w:t>
+      </w:r>
+      <w:proofErr w:type="gramStart"/>
       <w:r>
         <w:rPr>
           <w:rFonts w:hint="eastAsia"/>
@@ -63,14 +111,134 @@
       <w:r>
         <w:t>…</w:t>
       </w:r>
-    </w:p>
+      <w:proofErr w:type="gramEnd"/>
+    </w:p>
+    <w:p/>
     <w:p/>
     <w:p>
       <w:pPr>
         <w:rPr>
+          <w:strike/>
+        </w:rPr>
+      </w:pPr>
+      <w:r>
+        <w:rPr>
+          <w:strike/>
+        </w:rPr>
+        <w:t xml:space="preserve">2. </w:t>
+      </w:r>
+      <w:proofErr w:type="spellStart"/>
+      <w:r>
+        <w:rPr>
+          <w:strike/>
+        </w:rPr>
+        <w:t>코드그린</w:t>
+      </w:r>
+      <w:proofErr w:type="spellEnd"/>
+      <w:r>
+        <w:rPr>
+          <w:strike/>
+        </w:rPr>
+        <w:t xml:space="preserve"> </w:t>
+      </w:r>
+    </w:p>
+    <w:p>
+      <w:pPr>
+        <w:rPr>
+          <w:strike/>
+        </w:rPr>
+      </w:pPr>
+      <w:r>
+        <w:rPr>
+          <w:strike/>
+        </w:rPr>
+        <w:t xml:space="preserve"> </w:t>
+      </w:r>
+      <w:proofErr w:type="gramStart"/>
+      <w:r>
+        <w:rPr>
+          <w:strike/>
+        </w:rPr>
+        <w:t>내용 :</w:t>
+      </w:r>
+      <w:proofErr w:type="gramEnd"/>
+      <w:r>
+        <w:rPr>
+          <w:strike/>
+        </w:rPr>
+        <w:t xml:space="preserve"> 잡화</w:t>
+      </w:r>
+    </w:p>
+    <w:p>
+      <w:pPr>
+        <w:rPr>
+          <w:strike/>
+        </w:rPr>
+      </w:pPr>
+      <w:r>
+        <w:rPr>
+          <w:strike/>
+        </w:rPr>
+        <w:t xml:space="preserve"> </w:t>
+      </w:r>
+      <w:proofErr w:type="gramStart"/>
+      <w:r>
+        <w:rPr>
+          <w:strike/>
+        </w:rPr>
+        <w:t>링크 :</w:t>
+      </w:r>
+      <w:proofErr w:type="gramEnd"/>
+      <w:r>
+        <w:rPr>
+          <w:strike/>
+        </w:rPr>
+        <w:t xml:space="preserve"> https://codegreen.io/</w:t>
+      </w:r>
+    </w:p>
+    <w:p>
+      <w:r>
+        <w:rPr>
           <w:rFonts w:hint="eastAsia"/>
         </w:rPr>
+        <w:t>완료!</w:t>
+      </w:r>
+    </w:p>
+    <w:p/>
+    <w:p>
+      <w:pPr>
+        <w:rPr>
+          <w:strike/>
+        </w:rPr>
       </w:pPr>
+      <w:r>
+        <w:rPr>
+          <w:strike/>
+        </w:rPr>
+        <w:t xml:space="preserve">3. </w:t>
+      </w:r>
+      <w:proofErr w:type="spellStart"/>
+      <w:r>
+        <w:rPr>
+          <w:strike/>
+        </w:rPr>
+        <w:t>HEUREUX</w:t>
+      </w:r>
+      <w:proofErr w:type="spellEnd"/>
+      <w:r>
+        <w:rPr>
+          <w:strike/>
+        </w:rPr>
+        <w:t xml:space="preserve"> </w:t>
+      </w:r>
+      <w:proofErr w:type="spellStart"/>
+      <w:r>
+        <w:rPr>
+          <w:strike/>
+        </w:rPr>
+        <w:t>오르바이스텔라</w:t>
+      </w:r>
+      <w:proofErr w:type="spellEnd"/>
     </w:p>
     <w:p>
       <w:pPr>
@@ -82,7 +250,21 @@
         <w:rPr>
           <w:strike/>
         </w:rPr>
-        <w:t xml:space="preserve">2. 코드그린 </w:t>
+        <w:t xml:space="preserve"> </w:t>
+      </w:r>
+      <w:proofErr w:type="gramStart"/>
+      <w:r>
+        <w:rPr>
+          <w:strike/>
+        </w:rPr>
+        <w:t>내용 :</w:t>
+      </w:r>
+      <w:proofErr w:type="gramEnd"/>
+      <w:r>
+        <w:rPr>
+          <w:strike/>
+        </w:rPr>
+        <w:t xml:space="preserve"> 잡화</w:t>
       </w:r>
     </w:p>
     <w:p>
@@ -95,9 +277,24 @@
         <w:rPr>
           <w:strike/>
         </w:rPr>
-        <w:t xml:space="preserve"> 내용 : 잡화</w:t>
-      </w:r>
-    </w:p>
+        <w:t xml:space="preserve"> </w:t>
+      </w:r>
+      <w:proofErr w:type="gramStart"/>
+      <w:r>
+        <w:rPr>
+          <w:strike/>
+        </w:rPr>
+        <w:t>링크 :</w:t>
+      </w:r>
+      <w:proofErr w:type="gramEnd"/>
+      <w:r>
+        <w:rPr>
+          <w:strike/>
+        </w:rPr>
+        <w:t xml:space="preserve"> http://heureux.kr/</w:t>
+      </w:r>
+    </w:p>
+    <w:p/>
     <w:p>
       <w:pPr>
         <w:rPr>
@@ -108,16 +305,178 @@
         <w:rPr>
           <w:strike/>
         </w:rPr>
-        <w:t xml:space="preserve"> 링크 : https://codegreen.io/</w:t>
-      </w:r>
-    </w:p>
-    <w:p>
+        <w:t xml:space="preserve">4. </w:t>
+      </w:r>
+      <w:proofErr w:type="spellStart"/>
+      <w:r>
+        <w:rPr>
+          <w:strike/>
+        </w:rPr>
+        <w:t>얼킨</w:t>
+      </w:r>
+      <w:proofErr w:type="spellEnd"/>
+    </w:p>
+    <w:p>
+      <w:pPr>
+        <w:rPr>
+          <w:strike/>
+        </w:rPr>
+      </w:pPr>
+      <w:r>
+        <w:rPr>
+          <w:strike/>
+        </w:rPr>
+        <w:t xml:space="preserve"> </w:t>
+      </w:r>
+      <w:proofErr w:type="gramStart"/>
+      <w:r>
+        <w:rPr>
+          <w:strike/>
+        </w:rPr>
+        <w:t>내용 :</w:t>
+      </w:r>
+      <w:proofErr w:type="gramEnd"/>
+      <w:r>
+        <w:rPr>
+          <w:strike/>
+        </w:rPr>
+        <w:t xml:space="preserve"> 전부다 팜</w:t>
+      </w:r>
+    </w:p>
+    <w:p>
+      <w:pPr>
+        <w:rPr>
+          <w:strike/>
+        </w:rPr>
+      </w:pPr>
+      <w:r>
+        <w:rPr>
+          <w:strike/>
+        </w:rPr>
+        <w:t xml:space="preserve"> </w:t>
+      </w:r>
+      <w:proofErr w:type="gramStart"/>
+      <w:r>
+        <w:rPr>
+          <w:strike/>
+        </w:rPr>
+        <w:t>링크 :</w:t>
+      </w:r>
+      <w:proofErr w:type="gramEnd"/>
+      <w:r>
+        <w:rPr>
+          <w:strike/>
+        </w:rPr>
+        <w:t xml:space="preserve"> https://ulkin.co.kr/</w:t>
+      </w:r>
+    </w:p>
+    <w:p/>
+    <w:p>
+      <w:pPr>
+        <w:rPr>
+          <w:strike/>
+        </w:rPr>
+      </w:pPr>
+      <w:r>
+        <w:rPr>
+          <w:strike/>
+        </w:rPr>
+        <w:t xml:space="preserve">5. </w:t>
+      </w:r>
+      <w:proofErr w:type="spellStart"/>
+      <w:r>
+        <w:rPr>
+          <w:strike/>
+        </w:rPr>
+        <w:t>큐클리프</w:t>
+      </w:r>
+      <w:proofErr w:type="spellEnd"/>
+    </w:p>
+    <w:p>
+      <w:pPr>
+        <w:rPr>
+          <w:strike/>
+        </w:rPr>
+      </w:pPr>
+      <w:r>
+        <w:rPr>
+          <w:strike/>
+        </w:rPr>
+        <w:t xml:space="preserve"> </w:t>
+      </w:r>
+      <w:proofErr w:type="gramStart"/>
+      <w:r>
+        <w:rPr>
+          <w:strike/>
+        </w:rPr>
+        <w:t>내용 :</w:t>
+      </w:r>
+      <w:proofErr w:type="gramEnd"/>
+      <w:r>
+        <w:rPr>
+          <w:strike/>
+        </w:rPr>
+        <w:t xml:space="preserve"> </w:t>
+      </w:r>
+      <w:proofErr w:type="spellStart"/>
+      <w:r>
+        <w:rPr>
+          <w:strike/>
+        </w:rPr>
+        <w:t>다팜</w:t>
+      </w:r>
+      <w:proofErr w:type="spellEnd"/>
+    </w:p>
+    <w:p>
+      <w:pPr>
+        <w:rPr>
+          <w:strike/>
+        </w:rPr>
+      </w:pPr>
+      <w:r>
+        <w:rPr>
+          <w:strike/>
+        </w:rPr>
+        <w:t xml:space="preserve"> </w:t>
+      </w:r>
+      <w:proofErr w:type="gramStart"/>
+      <w:r>
+        <w:rPr>
+          <w:strike/>
+        </w:rPr>
+        <w:t>링크 :</w:t>
+      </w:r>
+      <w:proofErr w:type="gramEnd"/>
+      <w:r>
+        <w:rPr>
+          <w:strike/>
+        </w:rPr>
+        <w:t xml:space="preserve"> https://cueclyp.com/</w:t>
+      </w:r>
+    </w:p>
+    <w:p>
+      <w:proofErr w:type="spellStart"/>
       <w:r>
         <w:rPr>
           <w:rFonts w:hint="eastAsia"/>
         </w:rPr>
-        <w:t>완료!</w:t>
-      </w:r>
+        <w:t>ㅈ</w:t>
+      </w:r>
+      <w:proofErr w:type="spellEnd"/>
+      <w:r>
+        <w:rPr>
+          <w:rFonts w:hint="eastAsia"/>
+        </w:rPr>
+        <w:t xml:space="preserve"> 같은 사이트 나중에 </w:t>
+      </w:r>
+      <w:proofErr w:type="spellStart"/>
+      <w:r>
+        <w:rPr>
+          <w:rFonts w:hint="eastAsia"/>
+        </w:rPr>
+        <w:t>ㄱ</w:t>
+      </w:r>
+      <w:proofErr w:type="spellEnd"/>
     </w:p>
     <w:p/>
     <w:p>
@@ -130,7 +489,21 @@
         <w:rPr>
           <w:strike/>
         </w:rPr>
-        <w:t>3. HEUREUX 오르바이스텔라</w:t>
+        <w:t xml:space="preserve">6. </w:t>
+      </w:r>
+      <w:proofErr w:type="spellStart"/>
+      <w:r>
+        <w:rPr>
+          <w:strike/>
+        </w:rPr>
+        <w:t>컨티뉴</w:t>
+      </w:r>
+      <w:proofErr w:type="spellEnd"/>
+      <w:r>
+        <w:rPr>
+          <w:strike/>
+        </w:rPr>
+        <w:t xml:space="preserve"> </w:t>
       </w:r>
     </w:p>
     <w:p>
@@ -143,9 +516,47 @@
         <w:rPr>
           <w:strike/>
         </w:rPr>
-        <w:t xml:space="preserve"> 내용 : 잡화</w:t>
-      </w:r>
-    </w:p>
+        <w:t xml:space="preserve"> </w:t>
+      </w:r>
+      <w:proofErr w:type="gramStart"/>
+      <w:r>
+        <w:rPr>
+          <w:strike/>
+        </w:rPr>
+        <w:t>내용 :</w:t>
+      </w:r>
+      <w:proofErr w:type="gramEnd"/>
+      <w:r>
+        <w:rPr>
+          <w:strike/>
+        </w:rPr>
+        <w:t xml:space="preserve"> 가방</w:t>
+      </w:r>
+    </w:p>
+    <w:p>
+      <w:r>
+        <w:rPr>
+          <w:strike/>
+        </w:rPr>
+        <w:lastRenderedPageBreak/>
+        <w:t xml:space="preserve"> </w:t>
+      </w:r>
+      <w:proofErr w:type="gramStart"/>
+      <w:r>
+        <w:rPr>
+          <w:strike/>
+        </w:rPr>
+        <w:t>링크 :</w:t>
+      </w:r>
+      <w:proofErr w:type="gramEnd"/>
+      <w:r>
+        <w:rPr>
+          <w:strike/>
+        </w:rPr>
+        <w:t xml:space="preserve"> http://www.wecontinew.co.kr/index.html</w:t>
+      </w:r>
+    </w:p>
+    <w:p/>
     <w:p>
       <w:pPr>
         <w:rPr>
@@ -156,10 +567,23 @@
         <w:rPr>
           <w:strike/>
         </w:rPr>
-        <w:t xml:space="preserve"> 링크 : http://heureux.kr/</w:t>
-      </w:r>
-    </w:p>
-    <w:p/>
+        <w:t xml:space="preserve">7. </w:t>
+      </w:r>
+      <w:proofErr w:type="spellStart"/>
+      <w:r>
+        <w:rPr>
+          <w:strike/>
+        </w:rPr>
+        <w:t>플리츠</w:t>
+      </w:r>
+      <w:proofErr w:type="spellEnd"/>
+      <w:r>
+        <w:rPr>
+          <w:strike/>
+        </w:rPr>
+        <w:t xml:space="preserve"> 마마</w:t>
+      </w:r>
+    </w:p>
     <w:p>
       <w:pPr>
         <w:rPr>
@@ -170,301 +594,512 @@
         <w:rPr>
           <w:strike/>
         </w:rPr>
-        <w:t>4. 얼킨</w:t>
-      </w:r>
-    </w:p>
-    <w:p>
-      <w:pPr>
-        <w:rPr>
-          <w:strike/>
-        </w:rPr>
-      </w:pPr>
-      <w:r>
-        <w:rPr>
-          <w:strike/>
-        </w:rPr>
-        <w:t xml:space="preserve"> 내용 : 전부다 팜</w:t>
-      </w:r>
-    </w:p>
-    <w:p>
-      <w:pPr>
-        <w:rPr>
-          <w:strike/>
-        </w:rPr>
-      </w:pPr>
-      <w:r>
-        <w:rPr>
-          <w:strike/>
-        </w:rPr>
-        <w:t xml:space="preserve"> 링크 : https://ulkin.co.kr/</w:t>
-      </w:r>
-    </w:p>
-    <w:p/>
-    <w:p>
-      <w:pPr>
-        <w:rPr>
-          <w:strike/>
-        </w:rPr>
-      </w:pPr>
-      <w:r>
-        <w:rPr>
-          <w:strike/>
-        </w:rPr>
-        <w:t>5. 큐클리프</w:t>
-      </w:r>
-    </w:p>
-    <w:p>
-      <w:pPr>
-        <w:rPr>
-          <w:strike/>
-        </w:rPr>
-      </w:pPr>
-      <w:r>
-        <w:rPr>
-          <w:strike/>
-        </w:rPr>
-        <w:t xml:space="preserve"> 내용 : 다팜</w:t>
-      </w:r>
-    </w:p>
-    <w:p>
-      <w:pPr>
-        <w:rPr>
-          <w:strike/>
-        </w:rPr>
-      </w:pPr>
-      <w:r>
-        <w:rPr>
-          <w:strike/>
-        </w:rPr>
-        <w:t xml:space="preserve"> 링크 : https://cueclyp.com/</w:t>
-      </w:r>
-    </w:p>
-    <w:p>
-      <w:r>
-        <w:rPr>
-          <w:rFonts w:hint="eastAsia"/>
-        </w:rPr>
-        <w:t>ㅈ 같은 사이트 나중에 ㄱ</w:t>
-      </w:r>
-    </w:p>
-    <w:p/>
-    <w:p>
-      <w:r>
-        <w:t xml:space="preserve">6. 컨티뉴 </w:t>
-      </w:r>
-    </w:p>
-    <w:p>
-      <w:r>
-        <w:t xml:space="preserve"> 내용 : 가방</w:t>
+        <w:t xml:space="preserve"> </w:t>
+      </w:r>
+      <w:proofErr w:type="gramStart"/>
+      <w:r>
+        <w:rPr>
+          <w:strike/>
+        </w:rPr>
+        <w:t>내용 :</w:t>
+      </w:r>
+      <w:proofErr w:type="gramEnd"/>
+      <w:r>
+        <w:rPr>
+          <w:strike/>
+        </w:rPr>
+        <w:t xml:space="preserve"> 가방 </w:t>
+      </w:r>
+    </w:p>
+    <w:p>
+      <w:r>
+        <w:rPr>
+          <w:strike/>
+        </w:rPr>
+        <w:t xml:space="preserve"> </w:t>
+      </w:r>
+      <w:proofErr w:type="gramStart"/>
+      <w:r>
+        <w:rPr>
+          <w:strike/>
+        </w:rPr>
+        <w:t>링크 :</w:t>
+      </w:r>
+      <w:proofErr w:type="gramEnd"/>
+      <w:r>
+        <w:rPr>
+          <w:strike/>
+        </w:rPr>
+        <w:t xml:space="preserve"> https://pleatsmama.com/</w:t>
+      </w:r>
+    </w:p>
+    <w:p/>
+    <w:p>
+      <w:r>
+        <w:t xml:space="preserve">8. </w:t>
+      </w:r>
+      <w:proofErr w:type="spellStart"/>
+      <w:r>
+        <w:t>밀키</w:t>
+      </w:r>
+      <w:proofErr w:type="spellEnd"/>
+      <w:r>
+        <w:t xml:space="preserve"> 프로젝트</w:t>
+      </w:r>
+    </w:p>
+    <w:p>
+      <w:r>
+        <w:t xml:space="preserve"> </w:t>
+      </w:r>
+      <w:proofErr w:type="gramStart"/>
+      <w:r>
+        <w:t>내용 :</w:t>
+      </w:r>
+      <w:proofErr w:type="gramEnd"/>
+      <w:r>
+        <w:t xml:space="preserve"> 카드지갑</w:t>
+      </w:r>
+    </w:p>
+    <w:p>
+      <w:r>
+        <w:t xml:space="preserve"> </w:t>
+      </w:r>
+      <w:proofErr w:type="gramStart"/>
+      <w:r>
+        <w:t>링크 :</w:t>
+      </w:r>
+      <w:proofErr w:type="gramEnd"/>
+      <w:r>
+        <w:t xml:space="preserve"> http://www.milkyproject.com/ (홈페이지) ,</w:t>
+      </w:r>
+    </w:p>
+    <w:p>
+      <w:hyperlink r:id="rId5" w:history="1">
+        <w:r>
+          <w:rPr>
+            <w:rStyle w:val="a3"/>
+          </w:rPr>
+          <w:t>https://smartstore.naver.com/milkyproject</w:t>
+        </w:r>
+      </w:hyperlink>
+      <w:r>
+        <w:t xml:space="preserve"> </w:t>
+      </w:r>
+    </w:p>
+    <w:p>
+      <w:bookmarkStart w:id="0" w:name="_GoBack"/>
+      <w:bookmarkEnd w:id="0"/>
+      <w:r>
+        <w:t>(판매)</w:t>
+      </w:r>
+    </w:p>
+    <w:p/>
+    <w:p>
+      <w:r>
+        <w:t xml:space="preserve">9. </w:t>
+      </w:r>
+      <w:proofErr w:type="spellStart"/>
+      <w:r>
+        <w:t>비건타이거</w:t>
+      </w:r>
+      <w:proofErr w:type="spellEnd"/>
+      <w:r>
+        <w:t>,</w:t>
+      </w:r>
+    </w:p>
+    <w:p>
+      <w:r>
+        <w:t xml:space="preserve"> </w:t>
+      </w:r>
+      <w:proofErr w:type="gramStart"/>
+      <w:r>
+        <w:t>내용 :</w:t>
+      </w:r>
+      <w:proofErr w:type="gramEnd"/>
+      <w:r>
+        <w:t xml:space="preserve"> 의류</w:t>
+      </w:r>
+    </w:p>
+    <w:p>
+      <w:r>
+        <w:t xml:space="preserve"> </w:t>
+      </w:r>
+      <w:proofErr w:type="gramStart"/>
+      <w:r>
+        <w:t>링크 :https</w:t>
+      </w:r>
+      <w:proofErr w:type="gramEnd"/>
+      <w:r>
+        <w:t>://vegantigerkorea.com/</w:t>
+      </w:r>
+    </w:p>
+    <w:p/>
+    <w:p>
+      <w:r>
+        <w:t xml:space="preserve">10. </w:t>
+      </w:r>
+      <w:proofErr w:type="spellStart"/>
+      <w:r>
+        <w:t>낫아워스</w:t>
+      </w:r>
+      <w:proofErr w:type="spellEnd"/>
+    </w:p>
+    <w:p>
+      <w:r>
+        <w:t xml:space="preserve"> </w:t>
+      </w:r>
+      <w:proofErr w:type="gramStart"/>
+      <w:r>
+        <w:t>내용 :</w:t>
+      </w:r>
+      <w:proofErr w:type="gramEnd"/>
+      <w:r>
+        <w:t xml:space="preserve"> 의류</w:t>
+      </w:r>
+    </w:p>
+    <w:p>
+      <w:r>
+        <w:t xml:space="preserve"> </w:t>
+      </w:r>
+      <w:proofErr w:type="gramStart"/>
+      <w:r>
+        <w:t>링크 :</w:t>
+      </w:r>
+      <w:proofErr w:type="gramEnd"/>
+      <w:r>
+        <w:t xml:space="preserve"> https://thenotours.com/</w:t>
+      </w:r>
+    </w:p>
+    <w:p/>
+    <w:p>
+      <w:r>
+        <w:t>11. 파타고니아</w:t>
+      </w:r>
+    </w:p>
+    <w:p>
+      <w:r>
+        <w:t xml:space="preserve"> </w:t>
+      </w:r>
+      <w:proofErr w:type="gramStart"/>
+      <w:r>
+        <w:t>내용 :</w:t>
+      </w:r>
+      <w:proofErr w:type="gramEnd"/>
+      <w:r>
+        <w:t xml:space="preserve"> 의류</w:t>
+      </w:r>
+    </w:p>
+    <w:p>
+      <w:r>
+        <w:t xml:space="preserve"> </w:t>
+      </w:r>
+      <w:proofErr w:type="gramStart"/>
+      <w:r>
+        <w:t>링크 :</w:t>
+      </w:r>
+      <w:proofErr w:type="gramEnd"/>
+      <w:r>
+        <w:t xml:space="preserve"> http://www.patagonia.co.kr/shop/main/index.php</w:t>
+      </w:r>
+    </w:p>
+    <w:p/>
+    <w:p>
+      <w:r>
+        <w:t xml:space="preserve">12. </w:t>
+      </w:r>
+      <w:proofErr w:type="spellStart"/>
+      <w:r>
+        <w:t>판게아</w:t>
+      </w:r>
+      <w:proofErr w:type="spellEnd"/>
+    </w:p>
+    <w:p>
+      <w:r>
+        <w:t xml:space="preserve"> </w:t>
+      </w:r>
+      <w:proofErr w:type="gramStart"/>
+      <w:r>
+        <w:t>내용 :</w:t>
+      </w:r>
+      <w:proofErr w:type="gramEnd"/>
+      <w:r>
+        <w:t xml:space="preserve"> 의류, 잡화</w:t>
       </w:r>
     </w:p>
     <w:p>
       <w:r>
         <w:lastRenderedPageBreak/>
-        <w:t xml:space="preserve"> 링크 : http://www.wecontinew.co.kr/index.html</w:t>
-      </w:r>
-    </w:p>
-    <w:p/>
-    <w:p>
-      <w:r>
-        <w:t>7. 플리츠 마마</w:t>
-      </w:r>
-    </w:p>
-    <w:p>
-      <w:r>
-        <w:t xml:space="preserve"> 내용 : 가방 </w:t>
-      </w:r>
-    </w:p>
-    <w:p>
-      <w:r>
-        <w:t xml:space="preserve"> 링크 : https://pleatsmama.com/</w:t>
-      </w:r>
-    </w:p>
-    <w:p/>
-    <w:p>
-      <w:r>
-        <w:t>8. 밀키 프로젝트</w:t>
-      </w:r>
-    </w:p>
-    <w:p>
-      <w:r>
-        <w:t xml:space="preserve"> 내용 : 카드지갑</w:t>
-      </w:r>
-    </w:p>
-    <w:p>
-      <w:r>
-        <w:t xml:space="preserve"> 링크 : http://www.milkyproject.com/ (홈페이지) ,</w:t>
-      </w:r>
-    </w:p>
-    <w:p>
-      <w:r>
-        <w:t>https://smartstore.naver.com/milkyproject (판매)</w:t>
-      </w:r>
-    </w:p>
-    <w:p/>
-    <w:p>
-      <w:r>
-        <w:t>9. 비건타이거,</w:t>
-      </w:r>
-    </w:p>
-    <w:p>
-      <w:r>
-        <w:t xml:space="preserve"> 내용 : 의류</w:t>
-      </w:r>
-    </w:p>
-    <w:p>
-      <w:r>
-        <w:t xml:space="preserve"> 링크 :https://vegantigerkorea.com/</w:t>
-      </w:r>
-    </w:p>
-    <w:p/>
-    <w:p>
-      <w:r>
-        <w:t>10. 낫아워스</w:t>
-      </w:r>
-    </w:p>
-    <w:p>
-      <w:r>
-        <w:t xml:space="preserve"> 내용 : 의류</w:t>
-      </w:r>
-    </w:p>
-    <w:p>
-      <w:r>
-        <w:t xml:space="preserve"> 링크 : https://thenotours.com/</w:t>
-      </w:r>
-    </w:p>
-    <w:p/>
-    <w:p>
-      <w:r>
-        <w:t>11. 파타고니아</w:t>
-      </w:r>
-    </w:p>
-    <w:p>
-      <w:r>
-        <w:t xml:space="preserve"> 내용 : 의류</w:t>
-      </w:r>
-    </w:p>
-    <w:p>
-      <w:r>
-        <w:t xml:space="preserve"> 링크 : http://www.patagonia.co.kr/shop/main/index.php</w:t>
-      </w:r>
-    </w:p>
-    <w:p/>
-    <w:p>
-      <w:r>
-        <w:t>12. 판게아</w:t>
-      </w:r>
-    </w:p>
-    <w:p>
-      <w:r>
-        <w:t xml:space="preserve"> 내용 : 의류, 잡화</w:t>
-      </w:r>
-    </w:p>
-    <w:p>
-      <w:r>
-        <w:t xml:space="preserve"> 링크 : https://thepangaia.com/</w:t>
-      </w:r>
-    </w:p>
-    <w:p/>
-    <w:p>
-      <w:r>
-        <w:t>13. 타몬</w:t>
-      </w:r>
-    </w:p>
-    <w:p>
-      <w:r>
-        <w:t xml:space="preserve"> 내용 :  지갑, 파우치&amp;클러치 등 잡화</w:t>
-      </w:r>
-    </w:p>
-    <w:p>
-      <w:r>
-        <w:t xml:space="preserve"> 링크 :  https://thamon.kr/</w:t>
-      </w:r>
-    </w:p>
-    <w:p/>
-    <w:p>
-      <w:r>
-        <w:t>14. 코나모르</w:t>
-      </w:r>
-    </w:p>
-    <w:p>
-      <w:r>
-        <w:t xml:space="preserve"> 내용 : 가방, 잡화</w:t>
-      </w:r>
-    </w:p>
-    <w:p>
-      <w:r>
-        <w:t xml:space="preserve"> 링크 : https://conamor.co.kr/index.html</w:t>
-      </w:r>
-    </w:p>
-    <w:p/>
-    <w:p>
-      <w:r>
-        <w:t>15. 바이시클트로피</w:t>
-      </w:r>
-    </w:p>
-    <w:p>
-      <w:r>
-        <w:t xml:space="preserve"> 내용 : 악세사리</w:t>
-      </w:r>
-    </w:p>
-    <w:p>
-      <w:r>
-        <w:t xml:space="preserve"> 링크 : http://bicycletrophy.cafe24.com/index.html</w:t>
-      </w:r>
-    </w:p>
-    <w:p/>
-    <w:p>
-      <w:r>
-        <w:t>1.카네이테이 https://www.kaneitei.com/?NaPm=ct%3Dkmuh4rvm%7Cci%3Dcheckout%7Ctr%3Dds%7Ctrx%3D%7Chk%3D2ab34314faf2d1327e4316fe4e1439653315e633 의류,잡화</w:t>
-      </w:r>
-    </w:p>
-    <w:p/>
-    <w:p>
-      <w:r>
-        <w:t>2.bbyb https://www.bbybstore.com 의류 잡화</w:t>
-      </w:r>
-    </w:p>
-    <w:p/>
-    <w:p>
-      <w:r>
-        <w:t>3. Copi http://www.copi.co.kr/page/page16  잡화</w:t>
-      </w:r>
-    </w:p>
-    <w:p/>
-    <w:p>
-      <w:r>
-        <w:t>4.리블랭크 http://reblank.cafe24.com 잡화</w:t>
-      </w:r>
-    </w:p>
-    <w:p/>
-    <w:p>
-      <w:r>
-        <w:t>5. 119reo http://www.119reo.com 잡화</w:t>
-      </w:r>
-    </w:p>
-    <w:p/>
-    <w:p>
-      <w:r>
-        <w:t>6. 페퍼 https://www.papperstudio.com 잡화</w:t>
-      </w:r>
-    </w:p>
-    <w:p/>
-    <w:p>
-      <w:r>
-        <w:t>7. 할리케이 https://harliek.com 잡화</w:t>
-      </w:r>
-    </w:p>
-    <w:p/>
-    <w:p>
-      <w:r>
-        <w:t>8. 콘삭스 http://cornsox.co.kr/index.html 의류 잡화..? 양말..</w:t>
-      </w:r>
-    </w:p>
-    <w:p/>
-    <w:p>
-      <w:r>
-        <w:t>9. 코르코샵 https://corcoshop.com/habanas/about/about1.html 잡화</w:t>
+        <w:t xml:space="preserve"> </w:t>
+      </w:r>
+      <w:proofErr w:type="gramStart"/>
+      <w:r>
+        <w:t>링크 :</w:t>
+      </w:r>
+      <w:proofErr w:type="gramEnd"/>
+      <w:r>
+        <w:t xml:space="preserve"> https://thepangaia.com/</w:t>
+      </w:r>
+    </w:p>
+    <w:p/>
+    <w:p>
+      <w:r>
+        <w:t xml:space="preserve">13. </w:t>
+      </w:r>
+      <w:proofErr w:type="spellStart"/>
+      <w:r>
+        <w:t>타몬</w:t>
+      </w:r>
+      <w:proofErr w:type="spellEnd"/>
+    </w:p>
+    <w:p>
+      <w:r>
+        <w:t xml:space="preserve"> </w:t>
+      </w:r>
+      <w:proofErr w:type="gramStart"/>
+      <w:r>
+        <w:t>내용 :</w:t>
+      </w:r>
+      <w:proofErr w:type="gramEnd"/>
+      <w:r>
+        <w:t xml:space="preserve">  지갑, 파우치&amp;클러치 등 잡화</w:t>
+      </w:r>
+    </w:p>
+    <w:p>
+      <w:r>
+        <w:t xml:space="preserve"> </w:t>
+      </w:r>
+      <w:proofErr w:type="gramStart"/>
+      <w:r>
+        <w:t>링크 :</w:t>
+      </w:r>
+      <w:proofErr w:type="gramEnd"/>
+      <w:r>
+        <w:t xml:space="preserve">  https://thamon.kr/</w:t>
+      </w:r>
+    </w:p>
+    <w:p/>
+    <w:p>
+      <w:r>
+        <w:t xml:space="preserve">14. </w:t>
+      </w:r>
+      <w:proofErr w:type="spellStart"/>
+      <w:r>
+        <w:t>코나모르</w:t>
+      </w:r>
+      <w:proofErr w:type="spellEnd"/>
+    </w:p>
+    <w:p>
+      <w:r>
+        <w:t xml:space="preserve"> </w:t>
+      </w:r>
+      <w:proofErr w:type="gramStart"/>
+      <w:r>
+        <w:t>내용 :</w:t>
+      </w:r>
+      <w:proofErr w:type="gramEnd"/>
+      <w:r>
+        <w:t xml:space="preserve"> 가방, 잡화</w:t>
+      </w:r>
+    </w:p>
+    <w:p>
+      <w:r>
+        <w:t xml:space="preserve"> </w:t>
+      </w:r>
+      <w:proofErr w:type="gramStart"/>
+      <w:r>
+        <w:t>링크 :</w:t>
+      </w:r>
+      <w:proofErr w:type="gramEnd"/>
+      <w:r>
+        <w:t xml:space="preserve"> https://conamor.co.kr/index.html</w:t>
+      </w:r>
+    </w:p>
+    <w:p/>
+    <w:p>
+      <w:r>
+        <w:t xml:space="preserve">15. </w:t>
+      </w:r>
+      <w:proofErr w:type="spellStart"/>
+      <w:r>
+        <w:t>바이시클트로피</w:t>
+      </w:r>
+      <w:proofErr w:type="spellEnd"/>
+    </w:p>
+    <w:p>
+      <w:r>
+        <w:t xml:space="preserve"> </w:t>
+      </w:r>
+      <w:proofErr w:type="gramStart"/>
+      <w:r>
+        <w:t>내용 :</w:t>
+      </w:r>
+      <w:proofErr w:type="gramEnd"/>
+      <w:r>
+        <w:t xml:space="preserve"> </w:t>
+      </w:r>
+      <w:proofErr w:type="spellStart"/>
+      <w:r>
+        <w:t>악세사리</w:t>
+      </w:r>
+      <w:proofErr w:type="spellEnd"/>
+    </w:p>
+    <w:p>
+      <w:r>
+        <w:t xml:space="preserve"> </w:t>
+      </w:r>
+      <w:proofErr w:type="gramStart"/>
+      <w:r>
+        <w:t>링크 :</w:t>
+      </w:r>
+      <w:proofErr w:type="gramEnd"/>
+      <w:r>
+        <w:t xml:space="preserve"> http://bicycletrophy.cafe24.com/index.html</w:t>
+      </w:r>
+    </w:p>
+    <w:p/>
+    <w:p>
+      <w:proofErr w:type="gramStart"/>
+      <w:r>
+        <w:t>1.</w:t>
+      </w:r>
+      <w:proofErr w:type="spellStart"/>
+      <w:r>
+        <w:t>카네이테이</w:t>
+      </w:r>
+      <w:proofErr w:type="spellEnd"/>
+      <w:proofErr w:type="gramEnd"/>
+      <w:r>
+        <w:t xml:space="preserve"> https://www.kaneitei.com/?NaPm=ct%3Dkmuh4rvm%7Cci%3Dcheckout%7Ctr%3Dds%7Ctrx%3D%7Chk%3D2ab34314faf2d1327e4316fe4e1439653315e633 의류,잡화</w:t>
+      </w:r>
+    </w:p>
+    <w:p/>
+    <w:p>
+      <w:proofErr w:type="spellStart"/>
+      <w:r>
+        <w:t>2.bbyb</w:t>
+      </w:r>
+      <w:proofErr w:type="spellEnd"/>
+      <w:r>
+        <w:t xml:space="preserve"> https://www.bbybstore.com 의류 잡화</w:t>
+      </w:r>
+    </w:p>
+    <w:p/>
+    <w:p>
+      <w:r>
+        <w:t xml:space="preserve">3. </w:t>
+      </w:r>
+      <w:proofErr w:type="spellStart"/>
+      <w:r>
+        <w:t>Copi</w:t>
+      </w:r>
+      <w:proofErr w:type="spellEnd"/>
+      <w:r>
+        <w:t xml:space="preserve"> http://www.copi.co.kr/page/</w:t>
+      </w:r>
+      <w:proofErr w:type="gramStart"/>
+      <w:r>
+        <w:t>page16  잡화</w:t>
+      </w:r>
+      <w:proofErr w:type="gramEnd"/>
+    </w:p>
+    <w:p/>
+    <w:p>
+      <w:proofErr w:type="gramStart"/>
+      <w:r>
+        <w:t>4.</w:t>
+      </w:r>
+      <w:proofErr w:type="spellStart"/>
+      <w:r>
+        <w:t>리블랭크</w:t>
+      </w:r>
+      <w:proofErr w:type="spellEnd"/>
+      <w:proofErr w:type="gramEnd"/>
+      <w:r>
+        <w:t xml:space="preserve"> http://reblank.cafe24.com 잡화</w:t>
+      </w:r>
+    </w:p>
+    <w:p/>
+    <w:p>
+      <w:r>
+        <w:t xml:space="preserve">5. </w:t>
+      </w:r>
+      <w:proofErr w:type="spellStart"/>
+      <w:r>
+        <w:t>119reo</w:t>
+      </w:r>
+      <w:proofErr w:type="spellEnd"/>
+      <w:r>
+        <w:t xml:space="preserve"> http://www.119reo.com 잡화</w:t>
+      </w:r>
+    </w:p>
+    <w:p/>
+    <w:p>
+      <w:r>
+        <w:lastRenderedPageBreak/>
+        <w:t xml:space="preserve">6. </w:t>
+      </w:r>
+      <w:proofErr w:type="spellStart"/>
+      <w:r>
+        <w:t>페퍼</w:t>
+      </w:r>
+      <w:proofErr w:type="spellEnd"/>
+      <w:r>
+        <w:t xml:space="preserve"> https://www.papperstudio.com 잡화</w:t>
+      </w:r>
+    </w:p>
+    <w:p/>
+    <w:p>
+      <w:r>
+        <w:t xml:space="preserve">7. </w:t>
+      </w:r>
+      <w:proofErr w:type="spellStart"/>
+      <w:r>
+        <w:t>할리케이</w:t>
+      </w:r>
+      <w:proofErr w:type="spellEnd"/>
+      <w:r>
+        <w:t xml:space="preserve"> https://harliek.com 잡화</w:t>
+      </w:r>
+    </w:p>
+    <w:p/>
+    <w:p>
+      <w:r>
+        <w:t xml:space="preserve">8. </w:t>
+      </w:r>
+      <w:proofErr w:type="spellStart"/>
+      <w:r>
+        <w:t>콘삭스</w:t>
+      </w:r>
+      <w:proofErr w:type="spellEnd"/>
+      <w:r>
+        <w:t xml:space="preserve"> http://cornsox.co.kr/index.html 의류 잡화</w:t>
+      </w:r>
+      <w:proofErr w:type="gramStart"/>
+      <w:r>
+        <w:t>..?</w:t>
+      </w:r>
+      <w:proofErr w:type="gramEnd"/>
+      <w:r>
+        <w:t xml:space="preserve"> 양말</w:t>
+      </w:r>
+      <w:proofErr w:type="gramStart"/>
+      <w:r>
+        <w:t>..</w:t>
+      </w:r>
+      <w:proofErr w:type="gramEnd"/>
+    </w:p>
+    <w:p/>
+    <w:p>
+      <w:r>
+        <w:t xml:space="preserve">9. </w:t>
+      </w:r>
+      <w:proofErr w:type="spellStart"/>
+      <w:r>
+        <w:t>코르코샵</w:t>
+      </w:r>
+      <w:proofErr w:type="spellEnd"/>
+      <w:r>
+        <w:t xml:space="preserve"> https://corcoshop.com/habanas/about/about1.html 잡화</w:t>
       </w:r>
     </w:p>
     <w:p/>
@@ -476,37 +1111,122 @@
     <w:p/>
     <w:p>
       <w:r>
-        <w:t xml:space="preserve">11. 그린블리스 http://www.greenbliss.co.kr/index.html 의류 잡화 텀블러 등등등 </w:t>
-      </w:r>
-    </w:p>
-    <w:p/>
-    <w:p>
-      <w:r>
-        <w:t>12. 올버즈 https://allbirds.co.kr/pages/our-materials-wool  의류 신발</w:t>
-      </w:r>
-    </w:p>
-    <w:p/>
-    <w:p>
-      <w:r>
-        <w:t>13. 프레자일드 https://fragiled-earth.com 의류</w:t>
-      </w:r>
-    </w:p>
-    <w:p/>
-    <w:p>
-      <w:r>
-        <w:t>14. 리틀파머스 http://littlefarmers.co.kr 잡화</w:t>
-      </w:r>
-    </w:p>
-    <w:p/>
-    <w:p>
-      <w:r>
-        <w:t>15. 저스트프로젝트 http://just-project.com 잡화</w:t>
-      </w:r>
-    </w:p>
-    <w:p/>
-    <w:p>
-      <w:r>
-        <w:t>16. 래코드 https://www.kolonmall.com/RECODE 의류 잡화 (요건 라인인지 브랜드인지 애매해서 일단 남겨놓을게엽..! 제 생각엔 브랜드 같습니다..)</w:t>
+        <w:t xml:space="preserve">11. </w:t>
+      </w:r>
+      <w:proofErr w:type="spellStart"/>
+      <w:r>
+        <w:t>그린블리스</w:t>
+      </w:r>
+      <w:proofErr w:type="spellEnd"/>
+      <w:r>
+        <w:t xml:space="preserve"> http://www.greenbliss.co.kr/index.html 의류 잡화 텀블러 </w:t>
+      </w:r>
+      <w:proofErr w:type="spellStart"/>
+      <w:r>
+        <w:t>등등등</w:t>
+      </w:r>
+      <w:proofErr w:type="spellEnd"/>
+      <w:r>
+        <w:t xml:space="preserve"> </w:t>
+      </w:r>
+    </w:p>
+    <w:p/>
+    <w:p>
+      <w:r>
+        <w:t xml:space="preserve">12. </w:t>
+      </w:r>
+      <w:proofErr w:type="spellStart"/>
+      <w:r>
+        <w:t>올버즈</w:t>
+      </w:r>
+      <w:proofErr w:type="spellEnd"/>
+      <w:r>
+        <w:t xml:space="preserve"> https://allbirds.co.kr/pages/our-materials-</w:t>
+      </w:r>
+      <w:proofErr w:type="gramStart"/>
+      <w:r>
+        <w:t>wool  의류</w:t>
+      </w:r>
+      <w:proofErr w:type="gramEnd"/>
+      <w:r>
+        <w:t xml:space="preserve"> 신발</w:t>
+      </w:r>
+    </w:p>
+    <w:p/>
+    <w:p>
+      <w:r>
+        <w:t xml:space="preserve">13. </w:t>
+      </w:r>
+      <w:proofErr w:type="spellStart"/>
+      <w:r>
+        <w:t>프레자일드</w:t>
+      </w:r>
+      <w:proofErr w:type="spellEnd"/>
+      <w:r>
+        <w:t xml:space="preserve"> https://fragiled-earth.com 의류</w:t>
+      </w:r>
+    </w:p>
+    <w:p/>
+    <w:p>
+      <w:r>
+        <w:t xml:space="preserve">14. </w:t>
+      </w:r>
+      <w:proofErr w:type="spellStart"/>
+      <w:r>
+        <w:t>리틀파머스</w:t>
+      </w:r>
+      <w:proofErr w:type="spellEnd"/>
+      <w:r>
+        <w:t xml:space="preserve"> http://littlefarmers.co.kr 잡화</w:t>
+      </w:r>
+    </w:p>
+    <w:p/>
+    <w:p>
+      <w:r>
+        <w:t xml:space="preserve">15. </w:t>
+      </w:r>
+      <w:proofErr w:type="spellStart"/>
+      <w:r>
+        <w:t>저스트프로젝트</w:t>
+      </w:r>
+      <w:proofErr w:type="spellEnd"/>
+      <w:r>
+        <w:t xml:space="preserve"> http://just-project.com 잡화</w:t>
+      </w:r>
+    </w:p>
+    <w:p/>
+    <w:p>
+      <w:r>
+        <w:t xml:space="preserve">16. </w:t>
+      </w:r>
+      <w:proofErr w:type="spellStart"/>
+      <w:r>
+        <w:t>래코드</w:t>
+      </w:r>
+      <w:proofErr w:type="spellEnd"/>
+      <w:r>
+        <w:t xml:space="preserve"> https://www.kolonmall.com/RECODE 의류 잡화 (요건 라인인지 브랜드인지 애매해서 일단 </w:t>
+      </w:r>
+      <w:proofErr w:type="spellStart"/>
+      <w:r>
+        <w:t>남겨놓을게엽</w:t>
+      </w:r>
+      <w:proofErr w:type="spellEnd"/>
+      <w:proofErr w:type="gramStart"/>
+      <w:r>
+        <w:t>..!</w:t>
+      </w:r>
+      <w:proofErr w:type="gramEnd"/>
+      <w:r>
+        <w:t xml:space="preserve"> 제 생각엔 브랜드 같습니다</w:t>
+      </w:r>
+      <w:proofErr w:type="gramStart"/>
+      <w:r>
+        <w:t>..</w:t>
+      </w:r>
+      <w:proofErr w:type="gramEnd"/>
+      <w:r>
+        <w:t>)</w:t>
       </w:r>
     </w:p>
     <w:sectPr>
@@ -520,7 +1240,7 @@
 </file>
 
 <file path=word/styles.xml><?xml version="1.0" encoding="utf-8"?>
-<w:styles xmlns:mc="http://schemas.openxmlformats.org/markup-compatibility/2006" xmlns:r="http://schemas.openxmlformats.org/officeDocument/2006/relationships" xmlns:w="http://schemas.openxmlformats.org/wordprocessingml/2006/main" xmlns:w14="http://schemas.microsoft.com/office/word/2010/wordml" xmlns:w15="http://schemas.microsoft.com/office/word/2012/wordml" xmlns:w16cex="http://schemas.microsoft.com/office/word/2018/wordml/cex" xmlns:w16cid="http://schemas.microsoft.com/office/word/2016/wordml/cid" xmlns:w16="http://schemas.microsoft.com/office/word/2018/wordml" xmlns:w16sdtdh="http://schemas.microsoft.com/office/word/2020/wordml/sdtdatahash" xmlns:w16se="http://schemas.microsoft.com/office/word/2015/wordml/symex" mc:Ignorable="w14 w15 w16se w16cid w16 w16cex w16sdtdh">
+<w:styles xmlns:mc="http://schemas.openxmlformats.org/markup-compatibility/2006" xmlns:r="http://schemas.openxmlformats.org/officeDocument/2006/relationships" xmlns:w="http://schemas.openxmlformats.org/wordprocessingml/2006/main" xmlns:w14="http://schemas.microsoft.com/office/word/2010/wordml" xmlns:w15="http://schemas.microsoft.com/office/word/2012/wordml" xmlns:w16se="http://schemas.microsoft.com/office/word/2015/wordml/symex" mc:Ignorable="w14 w15 w16se">
   <w:docDefaults>
     <w:rPrDefault>
       <w:rPr>
@@ -537,7 +1257,7 @@
       </w:pPr>
     </w:pPrDefault>
   </w:docDefaults>
-  <w:latentStyles w:defLockedState="0" w:defUIPriority="99" w:defSemiHidden="0" w:defUnhideWhenUsed="0" w:defQFormat="0" w:count="376">
+  <w:latentStyles w:defLockedState="0" w:defUIPriority="99" w:defSemiHidden="0" w:defUnhideWhenUsed="0" w:defQFormat="0" w:count="371">
     <w:lsdException w:name="Normal" w:uiPriority="0" w:qFormat="1"/>
     <w:lsdException w:name="heading 1" w:uiPriority="9" w:qFormat="1"/>
     <w:lsdException w:name="heading 2" w:semiHidden="1" w:uiPriority="9" w:unhideWhenUsed="1" w:qFormat="1"/>
@@ -909,11 +1629,6 @@
     <w:lsdException w:name="List Table 5 Dark Accent 6" w:uiPriority="50"/>
     <w:lsdException w:name="List Table 6 Colorful Accent 6" w:uiPriority="51"/>
     <w:lsdException w:name="List Table 7 Colorful Accent 6" w:uiPriority="52"/>
-    <w:lsdException w:name="Mention" w:semiHidden="1" w:unhideWhenUsed="1"/>
-    <w:lsdException w:name="Smart Hyperlink" w:semiHidden="1" w:unhideWhenUsed="1"/>
-    <w:lsdException w:name="Hashtag" w:semiHidden="1" w:unhideWhenUsed="1"/>
-    <w:lsdException w:name="Unresolved Mention" w:semiHidden="1" w:unhideWhenUsed="1"/>
-    <w:lsdException w:name="Smart Link" w:semiHidden="1" w:unhideWhenUsed="1"/>
   </w:latentStyles>
   <w:style w:type="paragraph" w:default="1" w:styleId="a">
     <w:name w:val="Normal"/>
@@ -963,7 +1678,7 @@
       <w:u w:val="single"/>
     </w:rPr>
   </w:style>
-  <w:style w:type="character" w:styleId="a4">
+  <w:style w:type="character" w:customStyle="1" w:styleId="UnresolvedMention">
     <w:name w:val="Unresolved Mention"/>
     <w:basedOn w:val="a0"/>
     <w:uiPriority w:val="99"/>

</xml_diff>

<commit_message>
add site patagonia & edit data.json
</commit_message>
<xml_diff>
--- a/스크래핑_목록.docx
+++ b/스크래핑_목록.docx
@@ -633,174 +633,362 @@
         <w:t xml:space="preserve"> https://pleatsmama.com/</w:t>
       </w:r>
     </w:p>
-    <w:p/>
-    <w:p>
-      <w:r>
+    <w:p>
+      <w:pPr>
+        <w:rPr>
+          <w:strike/>
+        </w:rPr>
+      </w:pPr>
+    </w:p>
+    <w:p>
+      <w:pPr>
+        <w:rPr>
+          <w:strike/>
+        </w:rPr>
+      </w:pPr>
+      <w:r>
+        <w:rPr>
+          <w:strike/>
+        </w:rPr>
         <w:t xml:space="preserve">8. </w:t>
       </w:r>
       <w:proofErr w:type="spellStart"/>
       <w:r>
+        <w:rPr>
+          <w:strike/>
+        </w:rPr>
         <w:t>밀키</w:t>
       </w:r>
       <w:proofErr w:type="spellEnd"/>
       <w:r>
+        <w:rPr>
+          <w:strike/>
+        </w:rPr>
         <w:t xml:space="preserve"> 프로젝트</w:t>
       </w:r>
     </w:p>
     <w:p>
-      <w:r>
-        <w:t xml:space="preserve"> </w:t>
-      </w:r>
-      <w:proofErr w:type="gramStart"/>
-      <w:r>
+      <w:pPr>
+        <w:rPr>
+          <w:strike/>
+        </w:rPr>
+      </w:pPr>
+      <w:r>
+        <w:rPr>
+          <w:strike/>
+        </w:rPr>
+        <w:t xml:space="preserve"> </w:t>
+      </w:r>
+      <w:proofErr w:type="gramStart"/>
+      <w:r>
+        <w:rPr>
+          <w:strike/>
+        </w:rPr>
         <w:t>내용 :</w:t>
       </w:r>
       <w:proofErr w:type="gramEnd"/>
       <w:r>
+        <w:rPr>
+          <w:strike/>
+        </w:rPr>
         <w:t xml:space="preserve"> 카드지갑</w:t>
       </w:r>
     </w:p>
     <w:p>
-      <w:r>
-        <w:t xml:space="preserve"> </w:t>
-      </w:r>
-      <w:proofErr w:type="gramStart"/>
-      <w:r>
+      <w:pPr>
+        <w:rPr>
+          <w:strike/>
+        </w:rPr>
+      </w:pPr>
+      <w:r>
+        <w:rPr>
+          <w:strike/>
+        </w:rPr>
+        <w:t xml:space="preserve"> </w:t>
+      </w:r>
+      <w:proofErr w:type="gramStart"/>
+      <w:r>
+        <w:rPr>
+          <w:strike/>
+        </w:rPr>
         <w:t>링크 :</w:t>
       </w:r>
       <w:proofErr w:type="gramEnd"/>
       <w:r>
+        <w:rPr>
+          <w:strike/>
+        </w:rPr>
         <w:t xml:space="preserve"> http://www.milkyproject.com/ (홈페이지) ,</w:t>
       </w:r>
     </w:p>
     <w:p>
+      <w:pPr>
+        <w:rPr>
+          <w:strike/>
+        </w:rPr>
+      </w:pPr>
       <w:hyperlink r:id="rId5" w:history="1">
         <w:r>
           <w:rPr>
             <w:rStyle w:val="a3"/>
+            <w:strike/>
           </w:rPr>
           <w:t>https://smartstore.naver.com/milkyproject</w:t>
         </w:r>
       </w:hyperlink>
       <w:r>
-        <w:t xml:space="preserve"> </w:t>
-      </w:r>
-    </w:p>
-    <w:p>
+        <w:rPr>
+          <w:strike/>
+        </w:rPr>
+        <w:t xml:space="preserve"> </w:t>
+      </w:r>
+    </w:p>
+    <w:p>
+      <w:r>
+        <w:rPr>
+          <w:strike/>
+        </w:rPr>
+        <w:t>(판매)</w:t>
+      </w:r>
+      <w:r>
+        <w:rPr>
+          <w:strike/>
+        </w:rPr>
+        <w:t xml:space="preserve"> </w:t>
+      </w:r>
+      <w:r>
+        <w:rPr>
+          <w:rFonts w:hint="eastAsia"/>
+          <w:strike/>
+        </w:rPr>
+        <w:t xml:space="preserve">판매 상품 </w:t>
+      </w:r>
+      <w:r>
+        <w:rPr>
+          <w:strike/>
+        </w:rPr>
+        <w:t>3</w:t>
+      </w:r>
+      <w:r>
+        <w:rPr>
+          <w:rFonts w:hint="eastAsia"/>
+          <w:strike/>
+        </w:rPr>
+        <w:t>개밖에 없어서 안함.</w:t>
+      </w:r>
+    </w:p>
+    <w:p/>
+    <w:p>
+      <w:pPr>
+        <w:rPr>
+          <w:strike/>
+        </w:rPr>
+      </w:pPr>
+      <w:r>
+        <w:rPr>
+          <w:strike/>
+        </w:rPr>
+        <w:t xml:space="preserve">9. </w:t>
+      </w:r>
+      <w:proofErr w:type="spellStart"/>
+      <w:r>
+        <w:rPr>
+          <w:strike/>
+        </w:rPr>
+        <w:t>비건타이거</w:t>
+      </w:r>
+      <w:proofErr w:type="spellEnd"/>
+      <w:r>
+        <w:rPr>
+          <w:strike/>
+        </w:rPr>
+        <w:t>,</w:t>
+      </w:r>
+    </w:p>
+    <w:p>
+      <w:pPr>
+        <w:rPr>
+          <w:strike/>
+        </w:rPr>
+      </w:pPr>
+      <w:r>
+        <w:rPr>
+          <w:strike/>
+        </w:rPr>
+        <w:t xml:space="preserve"> </w:t>
+      </w:r>
+      <w:proofErr w:type="gramStart"/>
+      <w:r>
+        <w:rPr>
+          <w:strike/>
+        </w:rPr>
+        <w:t>내용 :</w:t>
+      </w:r>
+      <w:proofErr w:type="gramEnd"/>
+      <w:r>
+        <w:rPr>
+          <w:strike/>
+        </w:rPr>
+        <w:t xml:space="preserve"> 의류</w:t>
+      </w:r>
+    </w:p>
+    <w:p>
+      <w:r>
+        <w:rPr>
+          <w:strike/>
+        </w:rPr>
+        <w:t xml:space="preserve"> </w:t>
+      </w:r>
+      <w:proofErr w:type="gramStart"/>
+      <w:r>
+        <w:rPr>
+          <w:strike/>
+        </w:rPr>
+        <w:t>링크 :https</w:t>
+      </w:r>
+      <w:proofErr w:type="gramEnd"/>
+      <w:r>
+        <w:rPr>
+          <w:strike/>
+        </w:rPr>
+        <w:t>://vegantigerkorea.com/</w:t>
+      </w:r>
+    </w:p>
+    <w:p/>
+    <w:p>
+      <w:pPr>
+        <w:rPr>
+          <w:strike/>
+        </w:rPr>
+      </w:pPr>
+      <w:r>
+        <w:rPr>
+          <w:strike/>
+        </w:rPr>
+        <w:t xml:space="preserve">10. </w:t>
+      </w:r>
+      <w:proofErr w:type="spellStart"/>
+      <w:r>
+        <w:rPr>
+          <w:strike/>
+        </w:rPr>
+        <w:t>낫아워스</w:t>
+      </w:r>
+      <w:proofErr w:type="spellEnd"/>
+    </w:p>
+    <w:p>
+      <w:pPr>
+        <w:rPr>
+          <w:strike/>
+        </w:rPr>
+      </w:pPr>
+      <w:r>
+        <w:rPr>
+          <w:strike/>
+        </w:rPr>
+        <w:t xml:space="preserve"> </w:t>
+      </w:r>
+      <w:proofErr w:type="gramStart"/>
+      <w:r>
+        <w:rPr>
+          <w:strike/>
+        </w:rPr>
+        <w:t>내용 :</w:t>
+      </w:r>
+      <w:proofErr w:type="gramEnd"/>
+      <w:r>
+        <w:rPr>
+          <w:strike/>
+        </w:rPr>
+        <w:t xml:space="preserve"> 의류</w:t>
+      </w:r>
+    </w:p>
+    <w:p>
+      <w:r>
+        <w:rPr>
+          <w:strike/>
+        </w:rPr>
+        <w:t xml:space="preserve"> </w:t>
+      </w:r>
+      <w:proofErr w:type="gramStart"/>
+      <w:r>
+        <w:rPr>
+          <w:strike/>
+        </w:rPr>
+        <w:t>링크 :</w:t>
+      </w:r>
+      <w:proofErr w:type="gramEnd"/>
+      <w:r>
+        <w:rPr>
+          <w:strike/>
+        </w:rPr>
+        <w:t xml:space="preserve"> https://thenotours.com/</w:t>
+      </w:r>
+    </w:p>
+    <w:p/>
+    <w:p>
+      <w:pPr>
+        <w:rPr>
+          <w:strike/>
+        </w:rPr>
+      </w:pPr>
+      <w:r>
+        <w:rPr>
+          <w:strike/>
+        </w:rPr>
+        <w:t>11. 파타고니아</w:t>
+      </w:r>
+    </w:p>
+    <w:p>
+      <w:pPr>
+        <w:rPr>
+          <w:strike/>
+        </w:rPr>
+      </w:pPr>
+      <w:r>
+        <w:rPr>
+          <w:strike/>
+        </w:rPr>
+        <w:t xml:space="preserve"> </w:t>
+      </w:r>
+      <w:proofErr w:type="gramStart"/>
+      <w:r>
+        <w:rPr>
+          <w:strike/>
+        </w:rPr>
+        <w:t>내용 :</w:t>
+      </w:r>
+      <w:proofErr w:type="gramEnd"/>
+      <w:r>
+        <w:rPr>
+          <w:strike/>
+        </w:rPr>
+        <w:t xml:space="preserve"> 의류</w:t>
+      </w:r>
+    </w:p>
+    <w:p>
+      <w:r>
+        <w:rPr>
+          <w:strike/>
+        </w:rPr>
+        <w:t xml:space="preserve"> </w:t>
+      </w:r>
+      <w:proofErr w:type="gramStart"/>
+      <w:r>
+        <w:rPr>
+          <w:strike/>
+        </w:rPr>
+        <w:t>링크 :</w:t>
+      </w:r>
+      <w:proofErr w:type="gramEnd"/>
+      <w:r>
+        <w:rPr>
+          <w:strike/>
+        </w:rPr>
+        <w:t xml:space="preserve"> http://www.patagonia.co.kr/shop/main/index.php</w:t>
+      </w:r>
       <w:bookmarkStart w:id="0" w:name="_GoBack"/>
       <w:bookmarkEnd w:id="0"/>
-      <w:r>
-        <w:t>(판매)</w:t>
-      </w:r>
-    </w:p>
-    <w:p/>
-    <w:p>
-      <w:r>
-        <w:t xml:space="preserve">9. </w:t>
-      </w:r>
-      <w:proofErr w:type="spellStart"/>
-      <w:r>
-        <w:t>비건타이거</w:t>
-      </w:r>
-      <w:proofErr w:type="spellEnd"/>
-      <w:r>
-        <w:t>,</w:t>
-      </w:r>
-    </w:p>
-    <w:p>
-      <w:r>
-        <w:t xml:space="preserve"> </w:t>
-      </w:r>
-      <w:proofErr w:type="gramStart"/>
-      <w:r>
-        <w:t>내용 :</w:t>
-      </w:r>
-      <w:proofErr w:type="gramEnd"/>
-      <w:r>
-        <w:t xml:space="preserve"> 의류</w:t>
-      </w:r>
-    </w:p>
-    <w:p>
-      <w:r>
-        <w:t xml:space="preserve"> </w:t>
-      </w:r>
-      <w:proofErr w:type="gramStart"/>
-      <w:r>
-        <w:t>링크 :https</w:t>
-      </w:r>
-      <w:proofErr w:type="gramEnd"/>
-      <w:r>
-        <w:t>://vegantigerkorea.com/</w:t>
-      </w:r>
-    </w:p>
-    <w:p/>
-    <w:p>
-      <w:r>
-        <w:t xml:space="preserve">10. </w:t>
-      </w:r>
-      <w:proofErr w:type="spellStart"/>
-      <w:r>
-        <w:t>낫아워스</w:t>
-      </w:r>
-      <w:proofErr w:type="spellEnd"/>
-    </w:p>
-    <w:p>
-      <w:r>
-        <w:t xml:space="preserve"> </w:t>
-      </w:r>
-      <w:proofErr w:type="gramStart"/>
-      <w:r>
-        <w:t>내용 :</w:t>
-      </w:r>
-      <w:proofErr w:type="gramEnd"/>
-      <w:r>
-        <w:t xml:space="preserve"> 의류</w:t>
-      </w:r>
-    </w:p>
-    <w:p>
-      <w:r>
-        <w:t xml:space="preserve"> </w:t>
-      </w:r>
-      <w:proofErr w:type="gramStart"/>
-      <w:r>
-        <w:t>링크 :</w:t>
-      </w:r>
-      <w:proofErr w:type="gramEnd"/>
-      <w:r>
-        <w:t xml:space="preserve"> https://thenotours.com/</w:t>
-      </w:r>
-    </w:p>
-    <w:p/>
-    <w:p>
-      <w:r>
-        <w:t>11. 파타고니아</w:t>
-      </w:r>
-    </w:p>
-    <w:p>
-      <w:r>
-        <w:t xml:space="preserve"> </w:t>
-      </w:r>
-      <w:proofErr w:type="gramStart"/>
-      <w:r>
-        <w:t>내용 :</w:t>
-      </w:r>
-      <w:proofErr w:type="gramEnd"/>
-      <w:r>
-        <w:t xml:space="preserve"> 의류</w:t>
-      </w:r>
-    </w:p>
-    <w:p>
-      <w:r>
-        <w:t xml:space="preserve"> </w:t>
-      </w:r>
-      <w:proofErr w:type="gramStart"/>
-      <w:r>
-        <w:t>링크 :</w:t>
-      </w:r>
-      <w:proofErr w:type="gramEnd"/>
-      <w:r>
-        <w:t xml:space="preserve"> http://www.patagonia.co.kr/shop/main/index.php</w:t>
-      </w:r>
     </w:p>
     <w:p/>
     <w:p>

</xml_diff>